<commit_message>
Sprint 3 planning updated
</commit_message>
<xml_diff>
--- a/Documents/Sprint2_PlanningNotes.docx
+++ b/Documents/Sprint2_PlanningNotes.docx
@@ -23,12 +23,7 @@
     </w:p>
     <w:p>
       <w:r>
-        <w:t>Goal: Completion of intended features for Calendar API. Concluding the incomplete sprint items from sprint 1. Focusing on the back end of the Calendar API in order to allow proper unit tests to be developed, as well as integration with the front end. A second API, initially Events API but discussed and changed to Central Authentication A</w:t>
-      </w:r>
-      <w:bookmarkStart w:id="0" w:name="_GoBack"/>
-      <w:bookmarkEnd w:id="0"/>
-      <w:r>
-        <w:t>PI</w:t>
+        <w:t>Goal: Completion of intended features for Calendar API. Concluding the incomplete sprint items from sprint 1. Focusing on the back end of the Calendar API in order to allow proper unit tests to be developed, as well as integration with the front end. A second API, initially Events API but discussed and changed to Central Authentication API</w:t>
       </w:r>
       <w:r>
         <w:t>.</w:t>
@@ -236,15 +231,24 @@
           </w:tcPr>
           <w:p>
             <w:r>
-              <w:t xml:space="preserve">Thien - </w:t>
+              <w:t xml:space="preserve">Thien </w:t>
+            </w:r>
+            <w:r>
+              <w:t>–</w:t>
+            </w:r>
+            <w:r>
+              <w:t xml:space="preserve"> </w:t>
+            </w:r>
+            <w:r>
+              <w:t>Front end features</w:t>
             </w:r>
           </w:p>
         </w:tc>
       </w:tr>
     </w:tbl>
     <w:p>
-      <w:bookmarkStart w:id="1" w:name="_heading=h.gjdgxs" w:colFirst="0" w:colLast="0"/>
-      <w:bookmarkEnd w:id="1"/>
+      <w:bookmarkStart w:id="0" w:name="_heading=h.gjdgxs" w:colFirst="0" w:colLast="0"/>
+      <w:bookmarkEnd w:id="0"/>
       <w:r>
         <w:t>Sprint Backlog (Total Effort = 80)</w:t>
       </w:r>
@@ -467,18 +471,20 @@
             <w:tcW w:w="7345" w:type="dxa"/>
           </w:tcPr>
           <w:p>
-            <w:r>
-              <w:t>Calendar API: Develop further unit tests when back end code is available</w:t>
-            </w:r>
-          </w:p>
-        </w:tc>
-        <w:tc>
-          <w:tcPr>
-            <w:tcW w:w="874" w:type="dxa"/>
-          </w:tcPr>
-          <w:p>
-            <w:r>
-              <w:t>4</w:t>
+            <w:bookmarkStart w:id="1" w:name="_GoBack"/>
+            <w:bookmarkEnd w:id="1"/>
+            <w:r>
+              <w:t>Calendar API: Document unit tests</w:t>
+            </w:r>
+          </w:p>
+        </w:tc>
+        <w:tc>
+          <w:tcPr>
+            <w:tcW w:w="874" w:type="dxa"/>
+          </w:tcPr>
+          <w:p>
+            <w:r>
+              <w:t>3</w:t>
             </w:r>
           </w:p>
         </w:tc>
@@ -500,7 +506,71 @@
           </w:tcPr>
           <w:p>
             <w:r>
-              <w:t>Calendar API: Document unit tests</w:t>
+              <w:t>Sprint 2 Retro</w:t>
+            </w:r>
+          </w:p>
+        </w:tc>
+        <w:tc>
+          <w:tcPr>
+            <w:tcW w:w="874" w:type="dxa"/>
+          </w:tcPr>
+          <w:p>
+            <w:r>
+              <w:t>5</w:t>
+            </w:r>
+          </w:p>
+        </w:tc>
+        <w:tc>
+          <w:tcPr>
+            <w:tcW w:w="797" w:type="dxa"/>
+          </w:tcPr>
+          <w:p>
+            <w:r>
+              <w:t>1</w:t>
+            </w:r>
+          </w:p>
+        </w:tc>
+      </w:tr>
+      <w:tr>
+        <w:tc>
+          <w:tcPr>
+            <w:tcW w:w="7345" w:type="dxa"/>
+          </w:tcPr>
+          <w:p>
+            <w:r>
+              <w:t>Central Authentication API: Register Account (And account details)</w:t>
+            </w:r>
+          </w:p>
+        </w:tc>
+        <w:tc>
+          <w:tcPr>
+            <w:tcW w:w="874" w:type="dxa"/>
+          </w:tcPr>
+          <w:p>
+            <w:r>
+              <w:t>1</w:t>
+            </w:r>
+          </w:p>
+        </w:tc>
+        <w:tc>
+          <w:tcPr>
+            <w:tcW w:w="797" w:type="dxa"/>
+          </w:tcPr>
+          <w:p>
+            <w:r>
+              <w:t>6</w:t>
+            </w:r>
+          </w:p>
+        </w:tc>
+      </w:tr>
+      <w:tr>
+        <w:tc>
+          <w:tcPr>
+            <w:tcW w:w="7345" w:type="dxa"/>
+          </w:tcPr>
+          <w:p>
+            <w:r>
+              <w:t>Central Authentication API: Develop further test cases when back end code is available</w:t>
             </w:r>
           </w:p>
         </w:tc>
@@ -520,6 +590,38 @@
           </w:tcPr>
           <w:p>
             <w:r>
+              <w:t>3</w:t>
+            </w:r>
+          </w:p>
+        </w:tc>
+      </w:tr>
+      <w:tr>
+        <w:tc>
+          <w:tcPr>
+            <w:tcW w:w="7345" w:type="dxa"/>
+          </w:tcPr>
+          <w:p>
+            <w:r>
+              <w:t>Back-end for Calendar API</w:t>
+            </w:r>
+          </w:p>
+        </w:tc>
+        <w:tc>
+          <w:tcPr>
+            <w:tcW w:w="874" w:type="dxa"/>
+          </w:tcPr>
+          <w:p>
+            <w:r>
+              <w:t>2</w:t>
+            </w:r>
+          </w:p>
+        </w:tc>
+        <w:tc>
+          <w:tcPr>
+            <w:tcW w:w="797" w:type="dxa"/>
+          </w:tcPr>
+          <w:p>
+            <w:r>
               <w:t>5</w:t>
             </w:r>
           </w:p>
@@ -532,23 +634,45 @@
           </w:tcPr>
           <w:p>
             <w:r>
-              <w:t>Sprint 2 Retro</w:t>
-            </w:r>
-          </w:p>
-        </w:tc>
-        <w:tc>
-          <w:tcPr>
-            <w:tcW w:w="874" w:type="dxa"/>
-          </w:tcPr>
-          <w:p>
-            <w:r>
-              <w:t>5</w:t>
-            </w:r>
-          </w:p>
-        </w:tc>
-        <w:tc>
-          <w:tcPr>
-            <w:tcW w:w="797" w:type="dxa"/>
+              <w:t>Calendar API: Toggle-able Month</w:t>
+            </w:r>
+          </w:p>
+        </w:tc>
+        <w:tc>
+          <w:tcPr>
+            <w:tcW w:w="874" w:type="dxa"/>
+          </w:tcPr>
+          <w:p>
+            <w:r>
+              <w:t>2</w:t>
+            </w:r>
+          </w:p>
+        </w:tc>
+        <w:tc>
+          <w:tcPr>
+            <w:tcW w:w="797" w:type="dxa"/>
+          </w:tcPr>
+          <w:p>
+            <w:r>
+              <w:t>3</w:t>
+            </w:r>
+          </w:p>
+        </w:tc>
+      </w:tr>
+      <w:tr>
+        <w:tc>
+          <w:tcPr>
+            <w:tcW w:w="7345" w:type="dxa"/>
+          </w:tcPr>
+          <w:p>
+            <w:r>
+              <w:t>Central Authentication API user stories as backlog items</w:t>
+            </w:r>
+          </w:p>
+        </w:tc>
+        <w:tc>
+          <w:tcPr>
+            <w:tcW w:w="874" w:type="dxa"/>
           </w:tcPr>
           <w:p>
             <w:r>
@@ -556,21 +680,9 @@
             </w:r>
           </w:p>
         </w:tc>
-      </w:tr>
-      <w:tr>
-        <w:tc>
-          <w:tcPr>
-            <w:tcW w:w="7345" w:type="dxa"/>
-          </w:tcPr>
-          <w:p>
-            <w:r>
-              <w:t>Central Authentication API: Register Account (And account details)</w:t>
-            </w:r>
-          </w:p>
-        </w:tc>
-        <w:tc>
-          <w:tcPr>
-            <w:tcW w:w="874" w:type="dxa"/>
+        <w:tc>
+          <w:tcPr>
+            <w:tcW w:w="797" w:type="dxa"/>
           </w:tcPr>
           <w:p>
             <w:r>
@@ -578,31 +690,31 @@
             </w:r>
           </w:p>
         </w:tc>
-        <w:tc>
-          <w:tcPr>
-            <w:tcW w:w="797" w:type="dxa"/>
-          </w:tcPr>
-          <w:p>
-            <w:r>
-              <w:t>6</w:t>
-            </w:r>
-          </w:p>
-        </w:tc>
-      </w:tr>
-      <w:tr>
-        <w:tc>
-          <w:tcPr>
-            <w:tcW w:w="7345" w:type="dxa"/>
-          </w:tcPr>
-          <w:p>
-            <w:r>
-              <w:t>Central Authentication API: Develop further test cases when back end code is available</w:t>
-            </w:r>
-          </w:p>
-        </w:tc>
-        <w:tc>
-          <w:tcPr>
-            <w:tcW w:w="874" w:type="dxa"/>
+      </w:tr>
+      <w:tr>
+        <w:tc>
+          <w:tcPr>
+            <w:tcW w:w="7345" w:type="dxa"/>
+          </w:tcPr>
+          <w:p>
+            <w:r>
+              <w:t>Calendar API: Select date</w:t>
+            </w:r>
+          </w:p>
+        </w:tc>
+        <w:tc>
+          <w:tcPr>
+            <w:tcW w:w="874" w:type="dxa"/>
+          </w:tcPr>
+          <w:p>
+            <w:r>
+              <w:t>2</w:t>
+            </w:r>
+          </w:p>
+        </w:tc>
+        <w:tc>
+          <w:tcPr>
+            <w:tcW w:w="797" w:type="dxa"/>
           </w:tcPr>
           <w:p>
             <w:r>
@@ -610,159 +722,16 @@
             </w:r>
           </w:p>
         </w:tc>
-        <w:tc>
-          <w:tcPr>
-            <w:tcW w:w="797" w:type="dxa"/>
-          </w:tcPr>
-          <w:p>
-            <w:r>
-              <w:t>3</w:t>
-            </w:r>
-          </w:p>
-        </w:tc>
-      </w:tr>
-      <w:tr>
-        <w:tc>
-          <w:tcPr>
-            <w:tcW w:w="7345" w:type="dxa"/>
-          </w:tcPr>
-          <w:p>
-            <w:r>
-              <w:t>Back-end for Calendar API</w:t>
-            </w:r>
-          </w:p>
-        </w:tc>
-        <w:tc>
-          <w:tcPr>
-            <w:tcW w:w="874" w:type="dxa"/>
-          </w:tcPr>
-          <w:p>
-            <w:r>
-              <w:t>2</w:t>
-            </w:r>
-          </w:p>
-        </w:tc>
-        <w:tc>
-          <w:tcPr>
-            <w:tcW w:w="797" w:type="dxa"/>
-          </w:tcPr>
-          <w:p>
-            <w:r>
-              <w:t>5</w:t>
-            </w:r>
-          </w:p>
-        </w:tc>
-      </w:tr>
-      <w:tr>
-        <w:tc>
-          <w:tcPr>
-            <w:tcW w:w="7345" w:type="dxa"/>
-          </w:tcPr>
-          <w:p>
-            <w:r>
-              <w:t>Calendar API: Toggle-able Month</w:t>
-            </w:r>
-          </w:p>
-        </w:tc>
-        <w:tc>
-          <w:tcPr>
-            <w:tcW w:w="874" w:type="dxa"/>
-          </w:tcPr>
-          <w:p>
-            <w:r>
-              <w:t>2</w:t>
-            </w:r>
-          </w:p>
-        </w:tc>
-        <w:tc>
-          <w:tcPr>
-            <w:tcW w:w="797" w:type="dxa"/>
-          </w:tcPr>
-          <w:p>
-            <w:r>
-              <w:t>3</w:t>
-            </w:r>
-          </w:p>
-        </w:tc>
-      </w:tr>
-      <w:tr>
-        <w:tc>
-          <w:tcPr>
-            <w:tcW w:w="7345" w:type="dxa"/>
-          </w:tcPr>
-          <w:p>
-            <w:r>
-              <w:t>Central Authentication API user stories as backlog items</w:t>
-            </w:r>
-          </w:p>
-        </w:tc>
-        <w:tc>
-          <w:tcPr>
-            <w:tcW w:w="874" w:type="dxa"/>
-          </w:tcPr>
-          <w:p>
-            <w:r>
-              <w:t>1</w:t>
-            </w:r>
-          </w:p>
-        </w:tc>
-        <w:tc>
-          <w:tcPr>
-            <w:tcW w:w="797" w:type="dxa"/>
-          </w:tcPr>
-          <w:p>
-            <w:r>
-              <w:t>1</w:t>
-            </w:r>
-          </w:p>
-        </w:tc>
-      </w:tr>
-      <w:tr>
-        <w:tc>
-          <w:tcPr>
-            <w:tcW w:w="7345" w:type="dxa"/>
-          </w:tcPr>
-          <w:p>
-            <w:r>
-              <w:t>Calendar API: Select date</w:t>
-            </w:r>
-          </w:p>
-        </w:tc>
-        <w:tc>
-          <w:tcPr>
-            <w:tcW w:w="874" w:type="dxa"/>
-          </w:tcPr>
-          <w:p>
-            <w:r>
-              <w:t>2</w:t>
-            </w:r>
-          </w:p>
-        </w:tc>
-        <w:tc>
-          <w:tcPr>
-            <w:tcW w:w="797" w:type="dxa"/>
-          </w:tcPr>
-          <w:p>
-            <w:r>
-              <w:t>3</w:t>
-            </w:r>
-          </w:p>
-        </w:tc>
-      </w:tr>
-      <w:tr>
-        <w:tc>
-          <w:tcPr>
-            <w:tcW w:w="7345" w:type="dxa"/>
-          </w:tcPr>
-          <w:p>
-            <w:r>
-              <w:t xml:space="preserve">Central Authentication API definition of </w:t>
-            </w:r>
-            <w:proofErr w:type="spellStart"/>
-            <w:r>
-              <w:t>dones</w:t>
-            </w:r>
-            <w:proofErr w:type="spellEnd"/>
+      </w:tr>
+      <w:tr>
+        <w:tc>
+          <w:tcPr>
+            <w:tcW w:w="7345" w:type="dxa"/>
+          </w:tcPr>
+          <w:p>
+            <w:r>
+              <w:t>Central Authentication API definition of dones</w:t>
+            </w:r>
           </w:p>
         </w:tc>
         <w:tc>

</xml_diff>